<commit_message>
1, update doc to v1.3
</commit_message>
<xml_diff>
--- a/Qstar二次打包说明文档_V1.0.docx
+++ b/Qstar二次打包说明文档_V1.0.docx
@@ -39,6 +39,43 @@
           <w:lang w:val="en"/>
         </w:rPr>
         <w:t>V1.0 2020709</w:t>
+      </w:r>
+    </w:p>
+    <w:p>
+      <w:pPr>
+        <w:jc w:val="center"/>
+        <w:rPr>
+          <w:rFonts w:hint="default" w:eastAsiaTheme="minorEastAsia"/>
+          <w:lang w:val="en-US" w:eastAsia="zh-CN"/>
+        </w:rPr>
+      </w:pPr>
+      <w:r>
+        <w:rPr>
+          <w:rFonts w:hint="default"/>
+          <w:lang w:val="en"/>
+        </w:rPr>
+        <w:t>V1.</w:t>
+      </w:r>
+      <w:r>
+        <w:rPr>
+          <w:rFonts w:hint="eastAsia"/>
+          <w:lang w:val="en-US" w:eastAsia="zh-CN"/>
+        </w:rPr>
+        <w:t>3</w:t>
+      </w:r>
+      <w:r>
+        <w:rPr>
+          <w:rFonts w:hint="default"/>
+          <w:lang w:val="en"/>
+        </w:rPr>
+        <w:t xml:space="preserve"> 202</w:t>
+      </w:r>
+      <w:r>
+        <w:rPr>
+          <w:rFonts w:hint="eastAsia"/>
+          <w:lang w:val="en-US" w:eastAsia="zh-CN"/>
+        </w:rPr>
+        <w:t>1219</w:t>
       </w:r>
     </w:p>
     <w:p>
@@ -1643,6 +1680,7 @@
     <w:p>
       <w:pPr>
         <w:numPr>
+          <w:ilvl w:val="0"/>
           <w:numId w:val="0"/>
         </w:numPr>
         <w:rPr>
@@ -1693,8 +1731,6 @@
           </wp:inline>
         </w:drawing>
       </w:r>
-      <w:bookmarkStart w:id="0" w:name="_GoBack"/>
-      <w:bookmarkEnd w:id="0"/>
     </w:p>
     <w:p>
       <w:pPr>
@@ -1991,6 +2027,735 @@
           <w:lang w:val="en"/>
         </w:rPr>
       </w:pPr>
+    </w:p>
+    <w:p>
+      <w:pPr>
+        <w:numPr>
+          <w:ilvl w:val="0"/>
+          <w:numId w:val="3"/>
+        </w:numPr>
+        <w:ind w:left="0" w:leftChars="0" w:firstLine="0" w:firstLineChars="0"/>
+        <w:rPr>
+          <w:rFonts w:hint="eastAsia"/>
+          <w:lang w:val="en-US" w:eastAsia="zh-CN"/>
+        </w:rPr>
+      </w:pPr>
+      <w:r>
+        <w:rPr>
+          <w:rFonts w:hint="eastAsia"/>
+          <w:lang w:val="en-US" w:eastAsia="zh-CN"/>
+        </w:rPr>
+        <w:t>整合img烧录软件</w:t>
+      </w:r>
+    </w:p>
+    <w:p>
+      <w:pPr>
+        <w:numPr>
+          <w:numId w:val="0"/>
+        </w:numPr>
+        <w:ind w:leftChars="0" w:firstLine="420" w:firstLineChars="0"/>
+        <w:rPr>
+          <w:rFonts w:hint="eastAsia"/>
+          <w:lang w:val="en-US" w:eastAsia="zh-CN"/>
+        </w:rPr>
+      </w:pPr>
+      <w:r>
+        <w:rPr>
+          <w:rFonts w:hint="eastAsia"/>
+          <w:lang w:val="en-US" w:eastAsia="zh-CN"/>
+        </w:rPr>
+        <w:t>安装全志img烧录软件编辑工具DragonFace，使用DragonFace导入rom.zip对应的img公版软件</w:t>
+      </w:r>
+    </w:p>
+    <w:p>
+      <w:pPr>
+        <w:numPr>
+          <w:numId w:val="0"/>
+        </w:numPr>
+        <w:ind w:leftChars="0" w:firstLine="420" w:firstLineChars="0"/>
+      </w:pPr>
+      <w:r>
+        <w:drawing>
+          <wp:inline distT="0" distB="0" distL="114300" distR="114300">
+            <wp:extent cx="5271135" cy="3485515"/>
+            <wp:effectExtent l="0" t="0" r="5715" b="635"/>
+            <wp:docPr id="4" name="图片 1"/>
+            <wp:cNvGraphicFramePr>
+              <a:graphicFrameLocks xmlns:a="http://schemas.openxmlformats.org/drawingml/2006/main" noChangeAspect="1"/>
+            </wp:cNvGraphicFramePr>
+            <a:graphic xmlns:a="http://schemas.openxmlformats.org/drawingml/2006/main">
+              <a:graphicData uri="http://schemas.openxmlformats.org/drawingml/2006/picture">
+                <pic:pic xmlns:pic="http://schemas.openxmlformats.org/drawingml/2006/picture">
+                  <pic:nvPicPr>
+                    <pic:cNvPr id="4" name="图片 1"/>
+                    <pic:cNvPicPr>
+                      <a:picLocks noChangeAspect="1"/>
+                    </pic:cNvPicPr>
+                  </pic:nvPicPr>
+                  <pic:blipFill>
+                    <a:blip r:embed="rId18"/>
+                    <a:stretch>
+                      <a:fillRect/>
+                    </a:stretch>
+                  </pic:blipFill>
+                  <pic:spPr>
+                    <a:xfrm>
+                      <a:off x="0" y="0"/>
+                      <a:ext cx="5271135" cy="3485515"/>
+                    </a:xfrm>
+                    <a:prstGeom prst="rect">
+                      <a:avLst/>
+                    </a:prstGeom>
+                    <a:noFill/>
+                    <a:ln>
+                      <a:noFill/>
+                    </a:ln>
+                  </pic:spPr>
+                </pic:pic>
+              </a:graphicData>
+            </a:graphic>
+          </wp:inline>
+        </w:drawing>
+      </w:r>
+    </w:p>
+    <w:p>
+      <w:pPr>
+        <w:numPr>
+          <w:numId w:val="0"/>
+        </w:numPr>
+        <w:ind w:leftChars="0" w:firstLine="420" w:firstLineChars="0"/>
+      </w:pPr>
+    </w:p>
+    <w:p>
+      <w:pPr>
+        <w:numPr>
+          <w:numId w:val="0"/>
+        </w:numPr>
+        <w:ind w:leftChars="0" w:firstLine="420" w:firstLineChars="0"/>
+      </w:pPr>
+      <w:r>
+        <w:drawing>
+          <wp:inline distT="0" distB="0" distL="114300" distR="114300">
+            <wp:extent cx="5271135" cy="3773170"/>
+            <wp:effectExtent l="0" t="0" r="5715" b="17780"/>
+            <wp:docPr id="7" name="图片 2"/>
+            <wp:cNvGraphicFramePr>
+              <a:graphicFrameLocks xmlns:a="http://schemas.openxmlformats.org/drawingml/2006/main" noChangeAspect="1"/>
+            </wp:cNvGraphicFramePr>
+            <a:graphic xmlns:a="http://schemas.openxmlformats.org/drawingml/2006/main">
+              <a:graphicData uri="http://schemas.openxmlformats.org/drawingml/2006/picture">
+                <pic:pic xmlns:pic="http://schemas.openxmlformats.org/drawingml/2006/picture">
+                  <pic:nvPicPr>
+                    <pic:cNvPr id="7" name="图片 2"/>
+                    <pic:cNvPicPr>
+                      <a:picLocks noChangeAspect="1"/>
+                    </pic:cNvPicPr>
+                  </pic:nvPicPr>
+                  <pic:blipFill>
+                    <a:blip r:embed="rId19"/>
+                    <a:stretch>
+                      <a:fillRect/>
+                    </a:stretch>
+                  </pic:blipFill>
+                  <pic:spPr>
+                    <a:xfrm>
+                      <a:off x="0" y="0"/>
+                      <a:ext cx="5271135" cy="3773170"/>
+                    </a:xfrm>
+                    <a:prstGeom prst="rect">
+                      <a:avLst/>
+                    </a:prstGeom>
+                    <a:noFill/>
+                    <a:ln>
+                      <a:noFill/>
+                    </a:ln>
+                  </pic:spPr>
+                </pic:pic>
+              </a:graphicData>
+            </a:graphic>
+          </wp:inline>
+        </w:drawing>
+      </w:r>
+    </w:p>
+    <w:p>
+      <w:pPr>
+        <w:numPr>
+          <w:numId w:val="0"/>
+        </w:numPr>
+        <w:ind w:leftChars="0" w:firstLine="420" w:firstLineChars="0"/>
+      </w:pPr>
+    </w:p>
+    <w:p>
+      <w:pPr>
+        <w:numPr>
+          <w:numId w:val="0"/>
+        </w:numPr>
+        <w:ind w:leftChars="0" w:firstLine="420" w:firstLineChars="0"/>
+        <w:rPr>
+          <w:rFonts w:hint="default"/>
+          <w:lang w:val="en-US" w:eastAsia="zh-CN"/>
+        </w:rPr>
+      </w:pPr>
+      <w:r>
+        <w:rPr>
+          <w:rFonts w:hint="eastAsia"/>
+          <w:lang w:val="en-US" w:eastAsia="zh-CN"/>
+        </w:rPr>
+        <w:t>工具可以更换开机Logo和动画</w:t>
+      </w:r>
+    </w:p>
+    <w:p>
+      <w:pPr>
+        <w:numPr>
+          <w:numId w:val="0"/>
+        </w:numPr>
+        <w:ind w:leftChars="0" w:firstLine="420" w:firstLineChars="0"/>
+      </w:pPr>
+      <w:r>
+        <w:drawing>
+          <wp:inline distT="0" distB="0" distL="114300" distR="114300">
+            <wp:extent cx="5271135" cy="3773170"/>
+            <wp:effectExtent l="0" t="0" r="5715" b="17780"/>
+            <wp:docPr id="17" name="图片 3"/>
+            <wp:cNvGraphicFramePr>
+              <a:graphicFrameLocks xmlns:a="http://schemas.openxmlformats.org/drawingml/2006/main" noChangeAspect="1"/>
+            </wp:cNvGraphicFramePr>
+            <a:graphic xmlns:a="http://schemas.openxmlformats.org/drawingml/2006/main">
+              <a:graphicData uri="http://schemas.openxmlformats.org/drawingml/2006/picture">
+                <pic:pic xmlns:pic="http://schemas.openxmlformats.org/drawingml/2006/picture">
+                  <pic:nvPicPr>
+                    <pic:cNvPr id="17" name="图片 3"/>
+                    <pic:cNvPicPr>
+                      <a:picLocks noChangeAspect="1"/>
+                    </pic:cNvPicPr>
+                  </pic:nvPicPr>
+                  <pic:blipFill>
+                    <a:blip r:embed="rId20"/>
+                    <a:stretch>
+                      <a:fillRect/>
+                    </a:stretch>
+                  </pic:blipFill>
+                  <pic:spPr>
+                    <a:xfrm>
+                      <a:off x="0" y="0"/>
+                      <a:ext cx="5271135" cy="3773170"/>
+                    </a:xfrm>
+                    <a:prstGeom prst="rect">
+                      <a:avLst/>
+                    </a:prstGeom>
+                    <a:noFill/>
+                    <a:ln>
+                      <a:noFill/>
+                    </a:ln>
+                  </pic:spPr>
+                </pic:pic>
+              </a:graphicData>
+            </a:graphic>
+          </wp:inline>
+        </w:drawing>
+      </w:r>
+    </w:p>
+    <w:p>
+      <w:pPr>
+        <w:numPr>
+          <w:numId w:val="0"/>
+        </w:numPr>
+        <w:ind w:leftChars="0" w:firstLine="420" w:firstLineChars="0"/>
+      </w:pPr>
+    </w:p>
+    <w:p>
+      <w:pPr>
+        <w:numPr>
+          <w:numId w:val="0"/>
+        </w:numPr>
+        <w:ind w:leftChars="0" w:firstLine="420" w:firstLineChars="0"/>
+        <w:rPr>
+          <w:rFonts w:hint="eastAsia"/>
+          <w:lang w:val="en-US" w:eastAsia="zh-CN"/>
+        </w:rPr>
+      </w:pPr>
+      <w:r>
+        <w:rPr>
+          <w:rFonts w:hint="eastAsia"/>
+          <w:lang w:val="en-US" w:eastAsia="zh-CN"/>
+        </w:rPr>
+        <w:t>替换预制app</w:t>
+      </w:r>
+    </w:p>
+    <w:p>
+      <w:pPr>
+        <w:numPr>
+          <w:numId w:val="0"/>
+        </w:numPr>
+        <w:ind w:leftChars="0" w:firstLine="420" w:firstLineChars="0"/>
+      </w:pPr>
+      <w:r>
+        <w:drawing>
+          <wp:inline distT="0" distB="0" distL="114300" distR="114300">
+            <wp:extent cx="5271135" cy="3773170"/>
+            <wp:effectExtent l="0" t="0" r="5715" b="17780"/>
+            <wp:docPr id="18" name="图片 4"/>
+            <wp:cNvGraphicFramePr>
+              <a:graphicFrameLocks xmlns:a="http://schemas.openxmlformats.org/drawingml/2006/main" noChangeAspect="1"/>
+            </wp:cNvGraphicFramePr>
+            <a:graphic xmlns:a="http://schemas.openxmlformats.org/drawingml/2006/main">
+              <a:graphicData uri="http://schemas.openxmlformats.org/drawingml/2006/picture">
+                <pic:pic xmlns:pic="http://schemas.openxmlformats.org/drawingml/2006/picture">
+                  <pic:nvPicPr>
+                    <pic:cNvPr id="18" name="图片 4"/>
+                    <pic:cNvPicPr>
+                      <a:picLocks noChangeAspect="1"/>
+                    </pic:cNvPicPr>
+                  </pic:nvPicPr>
+                  <pic:blipFill>
+                    <a:blip r:embed="rId21"/>
+                    <a:stretch>
+                      <a:fillRect/>
+                    </a:stretch>
+                  </pic:blipFill>
+                  <pic:spPr>
+                    <a:xfrm>
+                      <a:off x="0" y="0"/>
+                      <a:ext cx="5271135" cy="3773170"/>
+                    </a:xfrm>
+                    <a:prstGeom prst="rect">
+                      <a:avLst/>
+                    </a:prstGeom>
+                    <a:noFill/>
+                    <a:ln>
+                      <a:noFill/>
+                    </a:ln>
+                  </pic:spPr>
+                </pic:pic>
+              </a:graphicData>
+            </a:graphic>
+          </wp:inline>
+        </w:drawing>
+      </w:r>
+    </w:p>
+    <w:p>
+      <w:pPr>
+        <w:numPr>
+          <w:numId w:val="0"/>
+        </w:numPr>
+        <w:ind w:leftChars="0" w:firstLine="420" w:firstLineChars="0"/>
+      </w:pPr>
+    </w:p>
+    <w:p>
+      <w:pPr>
+        <w:numPr>
+          <w:numId w:val="0"/>
+        </w:numPr>
+        <w:ind w:leftChars="0" w:firstLine="420" w:firstLineChars="0"/>
+        <w:rPr>
+          <w:rFonts w:hint="eastAsia"/>
+          <w:lang w:val="en-US" w:eastAsia="zh-CN"/>
+        </w:rPr>
+      </w:pPr>
+      <w:r>
+        <w:rPr>
+          <w:rFonts w:hint="eastAsia"/>
+          <w:lang w:val="en-US" w:eastAsia="zh-CN"/>
+        </w:rPr>
+        <w:t>修改build.prop</w:t>
+      </w:r>
+    </w:p>
+    <w:p>
+      <w:pPr>
+        <w:numPr>
+          <w:numId w:val="0"/>
+        </w:numPr>
+        <w:ind w:leftChars="0" w:firstLine="420" w:firstLineChars="0"/>
+      </w:pPr>
+      <w:r>
+        <w:drawing>
+          <wp:inline distT="0" distB="0" distL="114300" distR="114300">
+            <wp:extent cx="5271135" cy="3773170"/>
+            <wp:effectExtent l="0" t="0" r="5715" b="17780"/>
+            <wp:docPr id="19" name="图片 5"/>
+            <wp:cNvGraphicFramePr>
+              <a:graphicFrameLocks xmlns:a="http://schemas.openxmlformats.org/drawingml/2006/main" noChangeAspect="1"/>
+            </wp:cNvGraphicFramePr>
+            <a:graphic xmlns:a="http://schemas.openxmlformats.org/drawingml/2006/main">
+              <a:graphicData uri="http://schemas.openxmlformats.org/drawingml/2006/picture">
+                <pic:pic xmlns:pic="http://schemas.openxmlformats.org/drawingml/2006/picture">
+                  <pic:nvPicPr>
+                    <pic:cNvPr id="19" name="图片 5"/>
+                    <pic:cNvPicPr>
+                      <a:picLocks noChangeAspect="1"/>
+                    </pic:cNvPicPr>
+                  </pic:nvPicPr>
+                  <pic:blipFill>
+                    <a:blip r:embed="rId22"/>
+                    <a:stretch>
+                      <a:fillRect/>
+                    </a:stretch>
+                  </pic:blipFill>
+                  <pic:spPr>
+                    <a:xfrm>
+                      <a:off x="0" y="0"/>
+                      <a:ext cx="5271135" cy="3773170"/>
+                    </a:xfrm>
+                    <a:prstGeom prst="rect">
+                      <a:avLst/>
+                    </a:prstGeom>
+                    <a:noFill/>
+                    <a:ln>
+                      <a:noFill/>
+                    </a:ln>
+                  </pic:spPr>
+                </pic:pic>
+              </a:graphicData>
+            </a:graphic>
+          </wp:inline>
+        </w:drawing>
+      </w:r>
+    </w:p>
+    <w:p>
+      <w:pPr>
+        <w:numPr>
+          <w:numId w:val="0"/>
+        </w:numPr>
+        <w:ind w:leftChars="0" w:firstLine="420" w:firstLineChars="0"/>
+      </w:pPr>
+    </w:p>
+    <w:p>
+      <w:pPr>
+        <w:numPr>
+          <w:numId w:val="0"/>
+        </w:numPr>
+        <w:ind w:leftChars="0" w:firstLine="420" w:firstLineChars="0"/>
+        <w:rPr>
+          <w:rFonts w:hint="eastAsia"/>
+          <w:lang w:val="en-US" w:eastAsia="zh-CN"/>
+        </w:rPr>
+      </w:pPr>
+      <w:r>
+        <w:rPr>
+          <w:rFonts w:hint="eastAsia"/>
+          <w:lang w:val="en-US" w:eastAsia="zh-CN"/>
+        </w:rPr>
+        <w:t>如果要针对system目录内的文件进行修改，可以进入工具加载img镜像后的临时目录DragonFace_V_2.50\fsop\system直接添加，删除和覆盖文件</w:t>
+      </w:r>
+    </w:p>
+    <w:p>
+      <w:pPr>
+        <w:numPr>
+          <w:numId w:val="0"/>
+        </w:numPr>
+        <w:ind w:leftChars="0" w:firstLine="420" w:firstLineChars="0"/>
+      </w:pPr>
+      <w:r>
+        <w:drawing>
+          <wp:inline distT="0" distB="0" distL="114300" distR="114300">
+            <wp:extent cx="5268595" cy="4250690"/>
+            <wp:effectExtent l="0" t="0" r="8255" b="16510"/>
+            <wp:docPr id="20" name="图片 6"/>
+            <wp:cNvGraphicFramePr>
+              <a:graphicFrameLocks xmlns:a="http://schemas.openxmlformats.org/drawingml/2006/main" noChangeAspect="1"/>
+            </wp:cNvGraphicFramePr>
+            <a:graphic xmlns:a="http://schemas.openxmlformats.org/drawingml/2006/main">
+              <a:graphicData uri="http://schemas.openxmlformats.org/drawingml/2006/picture">
+                <pic:pic xmlns:pic="http://schemas.openxmlformats.org/drawingml/2006/picture">
+                  <pic:nvPicPr>
+                    <pic:cNvPr id="20" name="图片 6"/>
+                    <pic:cNvPicPr>
+                      <a:picLocks noChangeAspect="1"/>
+                    </pic:cNvPicPr>
+                  </pic:nvPicPr>
+                  <pic:blipFill>
+                    <a:blip r:embed="rId23"/>
+                    <a:stretch>
+                      <a:fillRect/>
+                    </a:stretch>
+                  </pic:blipFill>
+                  <pic:spPr>
+                    <a:xfrm>
+                      <a:off x="0" y="0"/>
+                      <a:ext cx="5268595" cy="4250690"/>
+                    </a:xfrm>
+                    <a:prstGeom prst="rect">
+                      <a:avLst/>
+                    </a:prstGeom>
+                    <a:noFill/>
+                    <a:ln>
+                      <a:noFill/>
+                    </a:ln>
+                  </pic:spPr>
+                </pic:pic>
+              </a:graphicData>
+            </a:graphic>
+          </wp:inline>
+        </w:drawing>
+      </w:r>
+    </w:p>
+    <w:p>
+      <w:pPr>
+        <w:numPr>
+          <w:numId w:val="0"/>
+        </w:numPr>
+        <w:ind w:leftChars="0" w:firstLine="420" w:firstLineChars="0"/>
+      </w:pPr>
+    </w:p>
+    <w:p>
+      <w:pPr>
+        <w:numPr>
+          <w:numId w:val="0"/>
+        </w:numPr>
+        <w:ind w:leftChars="0" w:firstLine="420" w:firstLineChars="0"/>
+        <w:rPr>
+          <w:rFonts w:hint="default"/>
+          <w:lang w:val="en-US" w:eastAsia="zh-CN"/>
+        </w:rPr>
+      </w:pPr>
+      <w:r>
+        <w:rPr>
+          <w:rFonts w:hint="eastAsia"/>
+          <w:lang w:val="en-US" w:eastAsia="zh-CN"/>
+        </w:rPr>
+        <w:t>注意bootfs，diskfs和lhsfile目录内存有使用img工具界面修改固件时操作的相关数据，导出新固件时会自动合拼到system目录和img的镜像。假如想修改开机动画bootanimation.zip，把开机动画文件复制到DragonFace_V_2.50\fsop\system\media是无效的，因为导出新固件时会把lhsfile目录的bootanimation.zip文件覆盖DragonFace_V_2.50\fsop\system\media内的。其他相关操作同理。</w:t>
+      </w:r>
+    </w:p>
+    <w:p>
+      <w:pPr>
+        <w:numPr>
+          <w:numId w:val="0"/>
+        </w:numPr>
+        <w:ind w:leftChars="0" w:firstLine="420" w:firstLineChars="0"/>
+      </w:pPr>
+      <w:r>
+        <w:drawing>
+          <wp:inline distT="0" distB="0" distL="114300" distR="114300">
+            <wp:extent cx="5273040" cy="2411095"/>
+            <wp:effectExtent l="0" t="0" r="3810" b="8255"/>
+            <wp:docPr id="21" name="图片 7"/>
+            <wp:cNvGraphicFramePr>
+              <a:graphicFrameLocks xmlns:a="http://schemas.openxmlformats.org/drawingml/2006/main" noChangeAspect="1"/>
+            </wp:cNvGraphicFramePr>
+            <a:graphic xmlns:a="http://schemas.openxmlformats.org/drawingml/2006/main">
+              <a:graphicData uri="http://schemas.openxmlformats.org/drawingml/2006/picture">
+                <pic:pic xmlns:pic="http://schemas.openxmlformats.org/drawingml/2006/picture">
+                  <pic:nvPicPr>
+                    <pic:cNvPr id="21" name="图片 7"/>
+                    <pic:cNvPicPr>
+                      <a:picLocks noChangeAspect="1"/>
+                    </pic:cNvPicPr>
+                  </pic:nvPicPr>
+                  <pic:blipFill>
+                    <a:blip r:embed="rId24"/>
+                    <a:stretch>
+                      <a:fillRect/>
+                    </a:stretch>
+                  </pic:blipFill>
+                  <pic:spPr>
+                    <a:xfrm>
+                      <a:off x="0" y="0"/>
+                      <a:ext cx="5273040" cy="2411095"/>
+                    </a:xfrm>
+                    <a:prstGeom prst="rect">
+                      <a:avLst/>
+                    </a:prstGeom>
+                    <a:noFill/>
+                    <a:ln>
+                      <a:noFill/>
+                    </a:ln>
+                  </pic:spPr>
+                </pic:pic>
+              </a:graphicData>
+            </a:graphic>
+          </wp:inline>
+        </w:drawing>
+      </w:r>
+    </w:p>
+    <w:p>
+      <w:pPr>
+        <w:numPr>
+          <w:numId w:val="0"/>
+        </w:numPr>
+        <w:ind w:leftChars="0" w:firstLine="420" w:firstLineChars="0"/>
+      </w:pPr>
+    </w:p>
+    <w:p>
+      <w:pPr>
+        <w:numPr>
+          <w:numId w:val="0"/>
+        </w:numPr>
+        <w:ind w:leftChars="0" w:firstLine="420" w:firstLineChars="0"/>
+        <w:rPr>
+          <w:rFonts w:hint="eastAsia"/>
+          <w:lang w:val="en-US" w:eastAsia="zh-CN"/>
+        </w:rPr>
+      </w:pPr>
+      <w:r>
+        <w:rPr>
+          <w:rFonts w:hint="eastAsia"/>
+          <w:lang w:val="en-US" w:eastAsia="zh-CN"/>
+        </w:rPr>
+        <w:t>按保存导出生成新的固件包</w:t>
+      </w:r>
+    </w:p>
+    <w:p>
+      <w:pPr>
+        <w:numPr>
+          <w:numId w:val="0"/>
+        </w:numPr>
+        <w:ind w:leftChars="0" w:firstLine="420" w:firstLineChars="0"/>
+        <w:rPr>
+          <w:rFonts w:hint="default"/>
+          <w:lang w:val="en-US" w:eastAsia="zh-CN"/>
+        </w:rPr>
+      </w:pPr>
+      <w:r>
+        <w:drawing>
+          <wp:inline distT="0" distB="0" distL="114300" distR="114300">
+            <wp:extent cx="5271135" cy="3662680"/>
+            <wp:effectExtent l="0" t="0" r="5715" b="13970"/>
+            <wp:docPr id="22" name="图片 8"/>
+            <wp:cNvGraphicFramePr>
+              <a:graphicFrameLocks xmlns:a="http://schemas.openxmlformats.org/drawingml/2006/main" noChangeAspect="1"/>
+            </wp:cNvGraphicFramePr>
+            <a:graphic xmlns:a="http://schemas.openxmlformats.org/drawingml/2006/main">
+              <a:graphicData uri="http://schemas.openxmlformats.org/drawingml/2006/picture">
+                <pic:pic xmlns:pic="http://schemas.openxmlformats.org/drawingml/2006/picture">
+                  <pic:nvPicPr>
+                    <pic:cNvPr id="22" name="图片 8"/>
+                    <pic:cNvPicPr>
+                      <a:picLocks noChangeAspect="1"/>
+                    </pic:cNvPicPr>
+                  </pic:nvPicPr>
+                  <pic:blipFill>
+                    <a:blip r:embed="rId25"/>
+                    <a:stretch>
+                      <a:fillRect/>
+                    </a:stretch>
+                  </pic:blipFill>
+                  <pic:spPr>
+                    <a:xfrm>
+                      <a:off x="0" y="0"/>
+                      <a:ext cx="5271135" cy="3662680"/>
+                    </a:xfrm>
+                    <a:prstGeom prst="rect">
+                      <a:avLst/>
+                    </a:prstGeom>
+                    <a:noFill/>
+                    <a:ln>
+                      <a:noFill/>
+                    </a:ln>
+                  </pic:spPr>
+                </pic:pic>
+              </a:graphicData>
+            </a:graphic>
+          </wp:inline>
+        </w:drawing>
+      </w:r>
+    </w:p>
+    <w:p>
+      <w:pPr>
+        <w:numPr>
+          <w:numId w:val="0"/>
+        </w:numPr>
+        <w:ind w:leftChars="0" w:firstLine="420" w:firstLineChars="0"/>
+        <w:rPr>
+          <w:rFonts w:hint="default"/>
+          <w:lang w:val="en-US" w:eastAsia="zh-CN"/>
+        </w:rPr>
+      </w:pPr>
+    </w:p>
+    <w:p>
+      <w:pPr>
+        <w:numPr>
+          <w:ilvl w:val="0"/>
+          <w:numId w:val="3"/>
+        </w:numPr>
+        <w:ind w:left="0" w:leftChars="0" w:firstLine="0" w:firstLineChars="0"/>
+        <w:rPr>
+          <w:rFonts w:hint="default"/>
+          <w:lang w:val="en-US" w:eastAsia="zh-CN"/>
+        </w:rPr>
+      </w:pPr>
+      <w:r>
+        <w:rPr>
+          <w:rFonts w:hint="eastAsia"/>
+          <w:lang w:val="en-US" w:eastAsia="zh-CN"/>
+        </w:rPr>
+        <w:t>打包工厂测试软件包</w:t>
+      </w:r>
+    </w:p>
+    <w:p>
+      <w:pPr>
+        <w:numPr>
+          <w:numId w:val="0"/>
+        </w:numPr>
+        <w:ind w:leftChars="0" w:firstLine="420" w:firstLineChars="0"/>
+        <w:rPr>
+          <w:rFonts w:hint="eastAsia"/>
+          <w:lang w:val="en-US" w:eastAsia="zh-CN"/>
+        </w:rPr>
+      </w:pPr>
+      <w:r>
+        <w:rPr>
+          <w:rFonts w:hint="eastAsia"/>
+          <w:lang w:val="en-US" w:eastAsia="zh-CN"/>
+        </w:rPr>
+        <w:t>我司提供的工厂测试软件包需要打包到img固件DragonFace_V_2.50\fsop\system\FAC内，替换目录内原有的文件。产品烧录固件没激活时会自动进入工厂测试模式</w:t>
+      </w:r>
+      <w:bookmarkStart w:id="0" w:name="_GoBack"/>
+      <w:bookmarkEnd w:id="0"/>
+    </w:p>
+    <w:p>
+      <w:pPr>
+        <w:numPr>
+          <w:numId w:val="0"/>
+        </w:numPr>
+        <w:ind w:leftChars="0" w:firstLine="420" w:firstLineChars="0"/>
+        <w:rPr>
+          <w:rFonts w:hint="default"/>
+          <w:lang w:val="en-US" w:eastAsia="zh-CN"/>
+        </w:rPr>
+      </w:pPr>
+      <w:r>
+        <w:drawing>
+          <wp:inline distT="0" distB="0" distL="114300" distR="114300">
+            <wp:extent cx="5271135" cy="1818640"/>
+            <wp:effectExtent l="0" t="0" r="5715" b="10160"/>
+            <wp:docPr id="23" name="图片 9"/>
+            <wp:cNvGraphicFramePr>
+              <a:graphicFrameLocks xmlns:a="http://schemas.openxmlformats.org/drawingml/2006/main" noChangeAspect="1"/>
+            </wp:cNvGraphicFramePr>
+            <a:graphic xmlns:a="http://schemas.openxmlformats.org/drawingml/2006/main">
+              <a:graphicData uri="http://schemas.openxmlformats.org/drawingml/2006/picture">
+                <pic:pic xmlns:pic="http://schemas.openxmlformats.org/drawingml/2006/picture">
+                  <pic:nvPicPr>
+                    <pic:cNvPr id="23" name="图片 9"/>
+                    <pic:cNvPicPr>
+                      <a:picLocks noChangeAspect="1"/>
+                    </pic:cNvPicPr>
+                  </pic:nvPicPr>
+                  <pic:blipFill>
+                    <a:blip r:embed="rId26"/>
+                    <a:stretch>
+                      <a:fillRect/>
+                    </a:stretch>
+                  </pic:blipFill>
+                  <pic:spPr>
+                    <a:xfrm>
+                      <a:off x="0" y="0"/>
+                      <a:ext cx="5271135" cy="1818640"/>
+                    </a:xfrm>
+                    <a:prstGeom prst="rect">
+                      <a:avLst/>
+                    </a:prstGeom>
+                    <a:noFill/>
+                    <a:ln>
+                      <a:noFill/>
+                    </a:ln>
+                  </pic:spPr>
+                </pic:pic>
+              </a:graphicData>
+            </a:graphic>
+          </wp:inline>
+        </w:drawing>
+      </w:r>
     </w:p>
     <w:p>
       <w:pPr>

</xml_diff>